<commit_message>
Update the project doc
</commit_message>
<xml_diff>
--- a/Project_Report.docx
+++ b/Project_Report.docx
@@ -1,6 +1,6 @@
 
 <file path=word/document.xml><?xml version="1.0" encoding="utf-8"?>
-<w:document xmlns:wpc="http://schemas.microsoft.com/office/word/2010/wordprocessingCanvas" xmlns:cx="http://schemas.microsoft.com/office/drawing/2014/chartex" xmlns:cx1="http://schemas.microsoft.com/office/drawing/2015/9/8/chartex" xmlns:cx2="http://schemas.microsoft.com/office/drawing/2015/10/21/chartex" xmlns:cx3="http://schemas.microsoft.com/office/drawing/2016/5/9/chartex" xmlns:cx4="http://schemas.microsoft.com/office/drawing/2016/5/10/chartex" xmlns:cx5="http://schemas.microsoft.com/office/drawing/2016/5/11/chartex" xmlns:cx6="http://schemas.microsoft.com/office/drawing/2016/5/12/chartex" xmlns:cx7="http://schemas.microsoft.com/office/drawing/2016/5/13/chartex" xmlns:cx8="http://schemas.microsoft.com/office/drawing/2016/5/14/chartex" xmlns:mc="http://schemas.openxmlformats.org/markup-compatibility/2006" xmlns:aink="http://schemas.microsoft.com/office/drawing/2016/ink" xmlns:o="urn:schemas-microsoft-com:office:office" xmlns:r="http://schemas.openxmlformats.org/officeDocument/2006/relationships" xmlns:m="http://schemas.openxmlformats.org/officeDocument/2006/math" xmlns:v="urn:schemas-microsoft-com:vml" xmlns:wp14="http://schemas.microsoft.com/office/word/2010/wordprocessingDrawing" xmlns:wp="http://schemas.openxmlformats.org/drawingml/2006/wordprocessingDrawing" xmlns:w10="urn:schemas-microsoft-com:office:word" xmlns:w="http://schemas.openxmlformats.org/wordprocessingml/2006/main" xmlns:w14="http://schemas.microsoft.com/office/word/2010/wordml" xmlns:w15="http://schemas.microsoft.com/office/word/2012/wordml" xmlns:w16se="http://schemas.microsoft.com/office/word/2015/wordml/symex" xmlns:wpg="http://schemas.microsoft.com/office/word/2010/wordprocessingGroup" xmlns:wpi="http://schemas.microsoft.com/office/word/2010/wordprocessingInk" xmlns:wne="http://schemas.microsoft.com/office/word/2006/wordml" xmlns:wps="http://schemas.microsoft.com/office/word/2010/wordprocessingShape" mc:Ignorable="w14 w15 w16se wp14">
+<w:document xmlns:wpc="http://schemas.microsoft.com/office/word/2010/wordprocessingCanvas" xmlns:cx="http://schemas.microsoft.com/office/drawing/2014/chartex" xmlns:cx1="http://schemas.microsoft.com/office/drawing/2015/9/8/chartex" xmlns:cx2="http://schemas.microsoft.com/office/drawing/2015/10/21/chartex" xmlns:cx3="http://schemas.microsoft.com/office/drawing/2016/5/9/chartex" xmlns:cx4="http://schemas.microsoft.com/office/drawing/2016/5/10/chartex" xmlns:cx5="http://schemas.microsoft.com/office/drawing/2016/5/11/chartex" xmlns:cx6="http://schemas.microsoft.com/office/drawing/2016/5/12/chartex" xmlns:cx7="http://schemas.microsoft.com/office/drawing/2016/5/13/chartex" xmlns:cx8="http://schemas.microsoft.com/office/drawing/2016/5/14/chartex" xmlns:mc="http://schemas.openxmlformats.org/markup-compatibility/2006" xmlns:aink="http://schemas.microsoft.com/office/drawing/2016/ink" xmlns:am3d="http://schemas.microsoft.com/office/drawing/2017/model3d" xmlns:o="urn:schemas-microsoft-com:office:office" xmlns:r="http://schemas.openxmlformats.org/officeDocument/2006/relationships" xmlns:m="http://schemas.openxmlformats.org/officeDocument/2006/math" xmlns:v="urn:schemas-microsoft-com:vml" xmlns:wp14="http://schemas.microsoft.com/office/word/2010/wordprocessingDrawing" xmlns:wp="http://schemas.openxmlformats.org/drawingml/2006/wordprocessingDrawing" xmlns:w10="urn:schemas-microsoft-com:office:word" xmlns:w="http://schemas.openxmlformats.org/wordprocessingml/2006/main" xmlns:w14="http://schemas.microsoft.com/office/word/2010/wordml" xmlns:w15="http://schemas.microsoft.com/office/word/2012/wordml" xmlns:w16cid="http://schemas.microsoft.com/office/word/2016/wordml/cid" xmlns:w16se="http://schemas.microsoft.com/office/word/2015/wordml/symex" xmlns:wpg="http://schemas.microsoft.com/office/word/2010/wordprocessingGroup" xmlns:wpi="http://schemas.microsoft.com/office/word/2010/wordprocessingInk" xmlns:wne="http://schemas.microsoft.com/office/word/2006/wordml" xmlns:wps="http://schemas.microsoft.com/office/word/2010/wordprocessingShape" mc:Ignorable="w14 w15 w16se w16cid wp14">
   <w:body>
     <w:p>
       <w:pPr>
@@ -98,14 +98,7 @@
           <w:b/>
           <w:sz w:val="24"/>
         </w:rPr>
-        <w:t>Linux</w:t>
-      </w:r>
-      <w:r>
-        <w:rPr>
-          <w:b/>
-          <w:sz w:val="24"/>
-        </w:rPr>
-        <w:t xml:space="preserve"> server</w:t>
+        <w:t>Linux server</w:t>
       </w:r>
     </w:p>
     <w:p>
@@ -145,25 +138,22 @@
         <w:t xml:space="preserve"> the database.</w:t>
       </w:r>
       <w:r>
-        <w:t xml:space="preserve"> Validated logs will be zipped and uploaded to ED</w:t>
-      </w:r>
-      <w:r>
-        <w:t>&amp;</w:t>
-      </w:r>
-      <w:r>
-        <w:t>F</w:t>
+        <w:t xml:space="preserve"> Validated logs will be zipped and uploaded to ED&amp;F Man (clearing firm). </w:t>
+      </w:r>
+      <w:r>
+        <w:t xml:space="preserve">After that, </w:t>
+      </w:r>
+      <w:r>
+        <w:t xml:space="preserve">Mark and Boyang will be notified by email if an empty </w:t>
+      </w:r>
+      <w:r>
+        <w:t xml:space="preserve">one </w:t>
+      </w:r>
+      <w:r>
+        <w:t>is found.</w:t>
       </w:r>
       <w:r>
         <w:t xml:space="preserve"> </w:t>
-      </w:r>
-      <w:r>
-        <w:t xml:space="preserve">Man (clearing firm). </w:t>
-      </w:r>
-      <w:r>
-        <w:t xml:space="preserve">After that, </w:t>
-      </w:r>
-      <w:r>
-        <w:t>Mark and Boyang will be notified by email if an empty is found.</w:t>
       </w:r>
     </w:p>
     <w:p>
@@ -191,12 +181,7 @@
         </w:numPr>
       </w:pPr>
       <w:r>
-        <w:t>There are two checkers, for Win</w:t>
-      </w:r>
-      <w:bookmarkStart w:id="0" w:name="_GoBack"/>
-      <w:bookmarkEnd w:id="0"/>
-      <w:r>
-        <w:t>dows and Linux server</w:t>
+        <w:t>There are two checkers, for Windows and Linux server</w:t>
       </w:r>
       <w:r>
         <w:t>s</w:t>
@@ -311,6 +296,131 @@
     <w:p>
       <w:pPr>
         <w:pStyle w:val="ListParagraph"/>
+      </w:pPr>
+      <w:r>
+        <w:t xml:space="preserve">Three folders will be uploaded down there, </w:t>
+      </w:r>
+    </w:p>
+    <w:p>
+      <w:pPr>
+        <w:pStyle w:val="ListParagraph"/>
+        <w:numPr>
+          <w:ilvl w:val="0"/>
+          <w:numId w:val="5"/>
+        </w:numPr>
+      </w:pPr>
+      <w:r>
+        <w:t>/</w:t>
+      </w:r>
+      <w:proofErr w:type="spellStart"/>
+      <w:r>
+        <w:t>weekly_test</w:t>
+      </w:r>
+      <w:proofErr w:type="spellEnd"/>
+      <w:r>
+        <w:t>/</w:t>
+      </w:r>
+      <w:r>
+        <w:t>YYYY</w:t>
+      </w:r>
+      <w:r>
+        <w:t xml:space="preserve">MMDD: logs on TT </w:t>
+      </w:r>
+      <w:r>
+        <w:t>servers, triggered on 8pm Fri</w:t>
+      </w:r>
+      <w:r>
+        <w:t xml:space="preserve"> weekly</w:t>
+      </w:r>
+    </w:p>
+    <w:p>
+      <w:pPr>
+        <w:pStyle w:val="ListParagraph"/>
+        <w:numPr>
+          <w:ilvl w:val="0"/>
+          <w:numId w:val="5"/>
+        </w:numPr>
+      </w:pPr>
+      <w:r>
+        <w:t>/</w:t>
+      </w:r>
+      <w:proofErr w:type="spellStart"/>
+      <w:r>
+        <w:t>weekly_test</w:t>
+      </w:r>
+      <w:proofErr w:type="spellEnd"/>
+      <w:r>
+        <w:t>/</w:t>
+      </w:r>
+      <w:r>
+        <w:t>YYYY</w:t>
+      </w:r>
+      <w:r>
+        <w:t>MMDD</w:t>
+      </w:r>
+      <w:r>
+        <w:t>_OC: logs on OC</w:t>
+      </w:r>
+      <w:r>
+        <w:t xml:space="preserve"> servers, triggered on </w:t>
+      </w:r>
+      <w:r>
+        <w:t>7</w:t>
+      </w:r>
+      <w:r>
+        <w:t>pm Fri</w:t>
+      </w:r>
+      <w:r>
+        <w:t xml:space="preserve"> weekly</w:t>
+      </w:r>
+    </w:p>
+    <w:p>
+      <w:pPr>
+        <w:pStyle w:val="ListParagraph"/>
+        <w:numPr>
+          <w:ilvl w:val="0"/>
+          <w:numId w:val="5"/>
+        </w:numPr>
+      </w:pPr>
+      <w:r>
+        <w:t>/</w:t>
+      </w:r>
+      <w:proofErr w:type="spellStart"/>
+      <w:r>
+        <w:t>weekly_test</w:t>
+      </w:r>
+      <w:proofErr w:type="spellEnd"/>
+      <w:r>
+        <w:t>/</w:t>
+      </w:r>
+      <w:r>
+        <w:t>YYYY</w:t>
+      </w:r>
+      <w:r>
+        <w:t>MMDD_</w:t>
+      </w:r>
+      <w:r>
+        <w:t>RIVAL</w:t>
+      </w:r>
+      <w:r>
+        <w:t xml:space="preserve">: logs on </w:t>
+      </w:r>
+      <w:r>
+        <w:t>Rival</w:t>
+      </w:r>
+      <w:r>
+        <w:t xml:space="preserve"> servers, triggered on 7pm </w:t>
+      </w:r>
+      <w:r>
+        <w:t>Sat</w:t>
+      </w:r>
+      <w:r>
+        <w:t xml:space="preserve"> weekly</w:t>
+      </w:r>
+    </w:p>
+    <w:p>
+      <w:pPr>
+        <w:pStyle w:val="ListParagraph"/>
         <w:numPr>
           <w:ilvl w:val="0"/>
           <w:numId w:val="2"/>
@@ -333,6 +443,25 @@
       <w:r>
         <w:t xml:space="preserve"> they follow the pattern, filling in all the requirement information. </w:t>
       </w:r>
+      <w:r>
+        <w:t xml:space="preserve">Scripts can fetch </w:t>
+      </w:r>
+      <w:proofErr w:type="gramStart"/>
+      <w:r>
+        <w:t>servers</w:t>
+      </w:r>
+      <w:proofErr w:type="gramEnd"/>
+      <w:r>
+        <w:t xml:space="preserve"> info from the spreadsheet for TT (windows) servers. The rest of Linux </w:t>
+      </w:r>
+      <w:proofErr w:type="gramStart"/>
+      <w:r>
+        <w:t>servers</w:t>
+      </w:r>
+      <w:proofErr w:type="gramEnd"/>
+      <w:r>
+        <w:t xml:space="preserve"> info are included in the scripts.</w:t>
+      </w:r>
     </w:p>
     <w:p>
       <w:pPr>
@@ -360,7 +489,10 @@
         <w:spacing w:after="0"/>
       </w:pPr>
       <w:r>
-        <w:t>Scripts Runs on: 10.60.71.104 (</w:t>
+        <w:t>Scripts Runs on: 172.30.78.53</w:t>
+      </w:r>
+      <w:r>
+        <w:t xml:space="preserve"> (</w:t>
       </w:r>
       <w:proofErr w:type="spellStart"/>
       <w:r>
@@ -368,7 +500,13 @@
       </w:r>
       <w:proofErr w:type="spellEnd"/>
       <w:r>
-        <w:t xml:space="preserve"> desktop)  </w:t>
+        <w:t xml:space="preserve"> </w:t>
+      </w:r>
+      <w:r>
+        <w:t>office workstation</w:t>
+      </w:r>
+      <w:r>
+        <w:t xml:space="preserve">)  </w:t>
       </w:r>
     </w:p>
     <w:p>
@@ -390,14 +528,29 @@
         <w:t>erver:</w:t>
       </w:r>
       <w:r>
-        <w:t xml:space="preserve"> 10.60.36.3:3306 (</w:t>
+        <w:t xml:space="preserve"> </w:t>
+      </w:r>
+      <w:r>
+        <w:t>172.30.80.25</w:t>
+      </w:r>
+      <w:r>
+        <w:t xml:space="preserve">:3306 </w:t>
+      </w:r>
+    </w:p>
+    <w:p>
+      <w:pPr>
+        <w:pStyle w:val="ListParagraph"/>
+        <w:spacing w:after="0"/>
+      </w:pPr>
+      <w:r>
+        <w:t>(</w:t>
       </w:r>
       <w:r>
         <w:t xml:space="preserve">database: </w:t>
       </w:r>
       <w:proofErr w:type="spellStart"/>
       <w:r>
-        <w:t>budofiles</w:t>
+        <w:t>budo_firm</w:t>
       </w:r>
       <w:proofErr w:type="spellEnd"/>
       <w:r>
@@ -405,27 +558,14 @@
       </w:r>
       <w:proofErr w:type="spellStart"/>
       <w:r>
-        <w:t>error_log_info</w:t>
+        <w:t>empty_log_info</w:t>
       </w:r>
       <w:proofErr w:type="spellEnd"/>
       <w:r>
-        <w:t xml:space="preserve">, user: </w:t>
-      </w:r>
-      <w:proofErr w:type="spellStart"/>
-      <w:proofErr w:type="gramStart"/>
-      <w:r>
-        <w:t>bdong</w:t>
-      </w:r>
-      <w:proofErr w:type="spellEnd"/>
-      <w:r>
-        <w:t xml:space="preserve"> </w:t>
-      </w:r>
-      <w:r>
-        <w:t>)</w:t>
-      </w:r>
-      <w:proofErr w:type="gramEnd"/>
-      <w:r>
-        <w:t xml:space="preserve"> </w:t>
+        <w:t>, cred: root/Password1!</w:t>
+      </w:r>
+      <w:r>
+        <w:t xml:space="preserve">) </w:t>
       </w:r>
     </w:p>
     <w:p>
@@ -436,8 +576,16 @@
           <w:numId w:val="3"/>
         </w:numPr>
       </w:pPr>
-      <w:r>
-        <w:t>Sftp Server: 64.74.102.118:4242</w:t>
+      <w:proofErr w:type="spellStart"/>
+      <w:r>
+        <w:t>OptionsCity</w:t>
+      </w:r>
+      <w:proofErr w:type="spellEnd"/>
+      <w:r>
+        <w:t xml:space="preserve"> s</w:t>
+      </w:r>
+      <w:r>
+        <w:t>ftp Server: 64.74.102.118:4242</w:t>
       </w:r>
       <w:r>
         <w:t xml:space="preserve"> (</w:t>
@@ -467,6 +615,34 @@
           <w:numId w:val="3"/>
         </w:numPr>
       </w:pPr>
+      <w:proofErr w:type="spellStart"/>
+      <w:r>
+        <w:t>Budo</w:t>
+      </w:r>
+      <w:proofErr w:type="spellEnd"/>
+      <w:r>
+        <w:t xml:space="preserve"> sftp server for </w:t>
+      </w:r>
+      <w:proofErr w:type="spellStart"/>
+      <w:r>
+        <w:t>RivalSystems</w:t>
+      </w:r>
+      <w:proofErr w:type="spellEnd"/>
+      <w:r>
+        <w:t xml:space="preserve">: </w:t>
+      </w:r>
+      <w:r>
+        <w:t>\\172.30.80.25\Upload</w:t>
+      </w:r>
+    </w:p>
+    <w:p>
+      <w:pPr>
+        <w:pStyle w:val="ListParagraph"/>
+        <w:numPr>
+          <w:ilvl w:val="0"/>
+          <w:numId w:val="3"/>
+        </w:numPr>
+      </w:pPr>
       <w:r>
         <w:t xml:space="preserve">ED&amp;F Man sftp Server: </w:t>
       </w:r>
@@ -474,7 +650,21 @@
         <w:t>ftpc.edfmancapital.com</w:t>
       </w:r>
       <w:r>
-        <w:t>:2222</w:t>
+        <w:t>:</w:t>
+      </w:r>
+      <w:r>
+        <w:t xml:space="preserve">4242 login cred: </w:t>
+      </w:r>
+      <w:proofErr w:type="spellStart"/>
+      <w:r>
+        <w:t>sftpbudo</w:t>
+      </w:r>
+      <w:proofErr w:type="spellEnd"/>
+      <w:r>
+        <w:t>/</w:t>
+      </w:r>
+      <w:r>
+        <w:t>0duBptFsNow@!</w:t>
       </w:r>
     </w:p>
     <w:p>
@@ -496,13 +686,6 @@
       </w:r>
     </w:p>
     <w:p>
-      <w:pPr>
-        <w:pStyle w:val="ListParagraph"/>
-        <w:numPr>
-          <w:ilvl w:val="0"/>
-          <w:numId w:val="4"/>
-        </w:numPr>
-      </w:pPr>
       <w:r>
         <w:t xml:space="preserve">Develop the script based on </w:t>
       </w:r>
@@ -526,69 +709,16 @@
       </w:r>
       <w:r>
         <w:t xml:space="preserve"> is considered as “invalid”. </w:t>
-      </w:r>
-    </w:p>
-    <w:p>
-      <w:pPr>
-        <w:pStyle w:val="ListParagraph"/>
-        <w:numPr>
-          <w:ilvl w:val="0"/>
-          <w:numId w:val="4"/>
-        </w:numPr>
-      </w:pPr>
-      <w:r>
-        <w:t xml:space="preserve">The hard disk is encroached on ED&amp;F man server. The </w:t>
-      </w:r>
-      <w:r>
-        <w:t>size</w:t>
-      </w:r>
-      <w:r>
-        <w:rPr>
-          <w:noProof/>
-        </w:rPr>
-        <w:t xml:space="preserve"> </w:t>
-      </w:r>
-      <w:r>
-        <w:t xml:space="preserve">of </w:t>
-      </w:r>
-      <w:r>
-        <w:t>latest copy</w:t>
-      </w:r>
-      <w:r>
-        <w:t xml:space="preserve"> of logs</w:t>
-      </w:r>
-      <w:r>
-        <w:t xml:space="preserve"> </w:t>
-      </w:r>
-      <w:r>
-        <w:t xml:space="preserve">throughout all the servers </w:t>
-      </w:r>
-      <w:r>
-        <w:t>is</w:t>
-      </w:r>
-      <w:r>
-        <w:t xml:space="preserve"> around 2Gb. </w:t>
-      </w:r>
-      <w:r>
-        <w:t>Find a solution to prevent the potential issue</w:t>
-      </w:r>
-      <w:r>
-        <w:t>s/hazard</w:t>
-      </w:r>
-      <w:r>
-        <w:t xml:space="preserve"> that may cause. </w:t>
-      </w:r>
-      <w:r>
-        <w:t xml:space="preserve"> </w:t>
-      </w:r>
-      <w:r>
-        <w:t xml:space="preserve"> </w:t>
       </w:r>
     </w:p>
     <w:p/>
     <w:sectPr>
-      <w:headerReference w:type="default" r:id="rId8"/>
-      <w:footerReference w:type="default" r:id="rId9"/>
+      <w:headerReference w:type="even" r:id="rId8"/>
+      <w:headerReference w:type="default" r:id="rId9"/>
+      <w:footerReference w:type="even" r:id="rId10"/>
+      <w:footerReference w:type="default" r:id="rId11"/>
+      <w:headerReference w:type="first" r:id="rId12"/>
+      <w:footerReference w:type="first" r:id="rId13"/>
       <w:pgSz w:w="12240" w:h="15840"/>
       <w:pgMar w:top="1440" w:right="1440" w:bottom="1440" w:left="1440" w:header="720" w:footer="720" w:gutter="0"/>
       <w:cols w:space="720"/>
@@ -599,7 +729,7 @@
 </file>
 
 <file path=word/endnotes.xml><?xml version="1.0" encoding="utf-8"?>
-<w:endnotes xmlns:wpc="http://schemas.microsoft.com/office/word/2010/wordprocessingCanvas" xmlns:cx="http://schemas.microsoft.com/office/drawing/2014/chartex" xmlns:cx1="http://schemas.microsoft.com/office/drawing/2015/9/8/chartex" xmlns:cx2="http://schemas.microsoft.com/office/drawing/2015/10/21/chartex" xmlns:cx3="http://schemas.microsoft.com/office/drawing/2016/5/9/chartex" xmlns:cx4="http://schemas.microsoft.com/office/drawing/2016/5/10/chartex" xmlns:cx5="http://schemas.microsoft.com/office/drawing/2016/5/11/chartex" xmlns:cx6="http://schemas.microsoft.com/office/drawing/2016/5/12/chartex" xmlns:cx7="http://schemas.microsoft.com/office/drawing/2016/5/13/chartex" xmlns:cx8="http://schemas.microsoft.com/office/drawing/2016/5/14/chartex" xmlns:mc="http://schemas.openxmlformats.org/markup-compatibility/2006" xmlns:aink="http://schemas.microsoft.com/office/drawing/2016/ink" xmlns:o="urn:schemas-microsoft-com:office:office" xmlns:r="http://schemas.openxmlformats.org/officeDocument/2006/relationships" xmlns:m="http://schemas.openxmlformats.org/officeDocument/2006/math" xmlns:v="urn:schemas-microsoft-com:vml" xmlns:wp14="http://schemas.microsoft.com/office/word/2010/wordprocessingDrawing" xmlns:wp="http://schemas.openxmlformats.org/drawingml/2006/wordprocessingDrawing" xmlns:w10="urn:schemas-microsoft-com:office:word" xmlns:w="http://schemas.openxmlformats.org/wordprocessingml/2006/main" xmlns:w14="http://schemas.microsoft.com/office/word/2010/wordml" xmlns:w15="http://schemas.microsoft.com/office/word/2012/wordml" xmlns:w16se="http://schemas.microsoft.com/office/word/2015/wordml/symex" xmlns:wpg="http://schemas.microsoft.com/office/word/2010/wordprocessingGroup" xmlns:wpi="http://schemas.microsoft.com/office/word/2010/wordprocessingInk" xmlns:wne="http://schemas.microsoft.com/office/word/2006/wordml" xmlns:wps="http://schemas.microsoft.com/office/word/2010/wordprocessingShape" mc:Ignorable="w14 w15 w16se wp14">
+<w:endnotes xmlns:wpc="http://schemas.microsoft.com/office/word/2010/wordprocessingCanvas" xmlns:cx="http://schemas.microsoft.com/office/drawing/2014/chartex" xmlns:cx1="http://schemas.microsoft.com/office/drawing/2015/9/8/chartex" xmlns:cx2="http://schemas.microsoft.com/office/drawing/2015/10/21/chartex" xmlns:cx3="http://schemas.microsoft.com/office/drawing/2016/5/9/chartex" xmlns:cx4="http://schemas.microsoft.com/office/drawing/2016/5/10/chartex" xmlns:cx5="http://schemas.microsoft.com/office/drawing/2016/5/11/chartex" xmlns:cx6="http://schemas.microsoft.com/office/drawing/2016/5/12/chartex" xmlns:cx7="http://schemas.microsoft.com/office/drawing/2016/5/13/chartex" xmlns:cx8="http://schemas.microsoft.com/office/drawing/2016/5/14/chartex" xmlns:mc="http://schemas.openxmlformats.org/markup-compatibility/2006" xmlns:aink="http://schemas.microsoft.com/office/drawing/2016/ink" xmlns:am3d="http://schemas.microsoft.com/office/drawing/2017/model3d" xmlns:o="urn:schemas-microsoft-com:office:office" xmlns:r="http://schemas.openxmlformats.org/officeDocument/2006/relationships" xmlns:m="http://schemas.openxmlformats.org/officeDocument/2006/math" xmlns:v="urn:schemas-microsoft-com:vml" xmlns:wp14="http://schemas.microsoft.com/office/word/2010/wordprocessingDrawing" xmlns:wp="http://schemas.openxmlformats.org/drawingml/2006/wordprocessingDrawing" xmlns:w10="urn:schemas-microsoft-com:office:word" xmlns:w="http://schemas.openxmlformats.org/wordprocessingml/2006/main" xmlns:w14="http://schemas.microsoft.com/office/word/2010/wordml" xmlns:w15="http://schemas.microsoft.com/office/word/2012/wordml" xmlns:w16cid="http://schemas.microsoft.com/office/word/2016/wordml/cid" xmlns:w16se="http://schemas.microsoft.com/office/word/2015/wordml/symex" xmlns:wpg="http://schemas.microsoft.com/office/word/2010/wordprocessingGroup" xmlns:wpi="http://schemas.microsoft.com/office/word/2010/wordprocessingInk" xmlns:wne="http://schemas.microsoft.com/office/word/2006/wordml" xmlns:wps="http://schemas.microsoft.com/office/word/2010/wordprocessingShape" mc:Ignorable="w14 w15 w16se w16cid wp14">
   <w:endnote w:type="separator" w:id="-1">
     <w:p>
       <w:pPr>
@@ -624,7 +754,17 @@
 </file>
 
 <file path=word/footer1.xml><?xml version="1.0" encoding="utf-8"?>
-<w:ftr xmlns:wpc="http://schemas.microsoft.com/office/word/2010/wordprocessingCanvas" xmlns:cx="http://schemas.microsoft.com/office/drawing/2014/chartex" xmlns:cx1="http://schemas.microsoft.com/office/drawing/2015/9/8/chartex" xmlns:cx2="http://schemas.microsoft.com/office/drawing/2015/10/21/chartex" xmlns:cx3="http://schemas.microsoft.com/office/drawing/2016/5/9/chartex" xmlns:cx4="http://schemas.microsoft.com/office/drawing/2016/5/10/chartex" xmlns:cx5="http://schemas.microsoft.com/office/drawing/2016/5/11/chartex" xmlns:cx6="http://schemas.microsoft.com/office/drawing/2016/5/12/chartex" xmlns:cx7="http://schemas.microsoft.com/office/drawing/2016/5/13/chartex" xmlns:cx8="http://schemas.microsoft.com/office/drawing/2016/5/14/chartex" xmlns:mc="http://schemas.openxmlformats.org/markup-compatibility/2006" xmlns:aink="http://schemas.microsoft.com/office/drawing/2016/ink" xmlns:o="urn:schemas-microsoft-com:office:office" xmlns:r="http://schemas.openxmlformats.org/officeDocument/2006/relationships" xmlns:m="http://schemas.openxmlformats.org/officeDocument/2006/math" xmlns:v="urn:schemas-microsoft-com:vml" xmlns:wp14="http://schemas.microsoft.com/office/word/2010/wordprocessingDrawing" xmlns:wp="http://schemas.openxmlformats.org/drawingml/2006/wordprocessingDrawing" xmlns:w10="urn:schemas-microsoft-com:office:word" xmlns:w="http://schemas.openxmlformats.org/wordprocessingml/2006/main" xmlns:w14="http://schemas.microsoft.com/office/word/2010/wordml" xmlns:w15="http://schemas.microsoft.com/office/word/2012/wordml" xmlns:w16se="http://schemas.microsoft.com/office/word/2015/wordml/symex" xmlns:wpg="http://schemas.microsoft.com/office/word/2010/wordprocessingGroup" xmlns:wpi="http://schemas.microsoft.com/office/word/2010/wordprocessingInk" xmlns:wne="http://schemas.microsoft.com/office/word/2006/wordml" xmlns:wps="http://schemas.microsoft.com/office/word/2010/wordprocessingShape" mc:Ignorable="w14 w15 w16se wp14">
+<w:ftr xmlns:wpc="http://schemas.microsoft.com/office/word/2010/wordprocessingCanvas" xmlns:cx="http://schemas.microsoft.com/office/drawing/2014/chartex" xmlns:cx1="http://schemas.microsoft.com/office/drawing/2015/9/8/chartex" xmlns:cx2="http://schemas.microsoft.com/office/drawing/2015/10/21/chartex" xmlns:cx3="http://schemas.microsoft.com/office/drawing/2016/5/9/chartex" xmlns:cx4="http://schemas.microsoft.com/office/drawing/2016/5/10/chartex" xmlns:cx5="http://schemas.microsoft.com/office/drawing/2016/5/11/chartex" xmlns:cx6="http://schemas.microsoft.com/office/drawing/2016/5/12/chartex" xmlns:cx7="http://schemas.microsoft.com/office/drawing/2016/5/13/chartex" xmlns:cx8="http://schemas.microsoft.com/office/drawing/2016/5/14/chartex" xmlns:mc="http://schemas.openxmlformats.org/markup-compatibility/2006" xmlns:aink="http://schemas.microsoft.com/office/drawing/2016/ink" xmlns:am3d="http://schemas.microsoft.com/office/drawing/2017/model3d" xmlns:o="urn:schemas-microsoft-com:office:office" xmlns:r="http://schemas.openxmlformats.org/officeDocument/2006/relationships" xmlns:m="http://schemas.openxmlformats.org/officeDocument/2006/math" xmlns:v="urn:schemas-microsoft-com:vml" xmlns:wp14="http://schemas.microsoft.com/office/word/2010/wordprocessingDrawing" xmlns:wp="http://schemas.openxmlformats.org/drawingml/2006/wordprocessingDrawing" xmlns:w10="urn:schemas-microsoft-com:office:word" xmlns:w="http://schemas.openxmlformats.org/wordprocessingml/2006/main" xmlns:w14="http://schemas.microsoft.com/office/word/2010/wordml" xmlns:w15="http://schemas.microsoft.com/office/word/2012/wordml" xmlns:w16cid="http://schemas.microsoft.com/office/word/2016/wordml/cid" xmlns:w16se="http://schemas.microsoft.com/office/word/2015/wordml/symex" xmlns:wpg="http://schemas.microsoft.com/office/word/2010/wordprocessingGroup" xmlns:wpi="http://schemas.microsoft.com/office/word/2010/wordprocessingInk" xmlns:wne="http://schemas.microsoft.com/office/word/2006/wordml" xmlns:wps="http://schemas.microsoft.com/office/word/2010/wordprocessingShape" mc:Ignorable="w14 w15 w16se w16cid wp14">
+  <w:p>
+    <w:pPr>
+      <w:pStyle w:val="Footer"/>
+    </w:pPr>
+  </w:p>
+</w:ftr>
+</file>
+
+<file path=word/footer2.xml><?xml version="1.0" encoding="utf-8"?>
+<w:ftr xmlns:wpc="http://schemas.microsoft.com/office/word/2010/wordprocessingCanvas" xmlns:cx="http://schemas.microsoft.com/office/drawing/2014/chartex" xmlns:cx1="http://schemas.microsoft.com/office/drawing/2015/9/8/chartex" xmlns:cx2="http://schemas.microsoft.com/office/drawing/2015/10/21/chartex" xmlns:cx3="http://schemas.microsoft.com/office/drawing/2016/5/9/chartex" xmlns:cx4="http://schemas.microsoft.com/office/drawing/2016/5/10/chartex" xmlns:cx5="http://schemas.microsoft.com/office/drawing/2016/5/11/chartex" xmlns:cx6="http://schemas.microsoft.com/office/drawing/2016/5/12/chartex" xmlns:cx7="http://schemas.microsoft.com/office/drawing/2016/5/13/chartex" xmlns:cx8="http://schemas.microsoft.com/office/drawing/2016/5/14/chartex" xmlns:mc="http://schemas.openxmlformats.org/markup-compatibility/2006" xmlns:aink="http://schemas.microsoft.com/office/drawing/2016/ink" xmlns:am3d="http://schemas.microsoft.com/office/drawing/2017/model3d" xmlns:o="urn:schemas-microsoft-com:office:office" xmlns:r="http://schemas.openxmlformats.org/officeDocument/2006/relationships" xmlns:m="http://schemas.openxmlformats.org/officeDocument/2006/math" xmlns:v="urn:schemas-microsoft-com:vml" xmlns:wp14="http://schemas.microsoft.com/office/word/2010/wordprocessingDrawing" xmlns:wp="http://schemas.openxmlformats.org/drawingml/2006/wordprocessingDrawing" xmlns:w10="urn:schemas-microsoft-com:office:word" xmlns:w="http://schemas.openxmlformats.org/wordprocessingml/2006/main" xmlns:w14="http://schemas.microsoft.com/office/word/2010/wordml" xmlns:w15="http://schemas.microsoft.com/office/word/2012/wordml" xmlns:w16cid="http://schemas.microsoft.com/office/word/2016/wordml/cid" xmlns:w16se="http://schemas.microsoft.com/office/word/2015/wordml/symex" xmlns:wpg="http://schemas.microsoft.com/office/word/2010/wordprocessingGroup" xmlns:wpi="http://schemas.microsoft.com/office/word/2010/wordprocessingInk" xmlns:wne="http://schemas.microsoft.com/office/word/2006/wordml" xmlns:wps="http://schemas.microsoft.com/office/word/2010/wordprocessingShape" mc:Ignorable="w14 w15 w16se w16cid wp14">
   <w:p>
     <w:pPr>
       <w:pStyle w:val="Footer"/>
@@ -678,8 +818,18 @@
 </w:ftr>
 </file>
 
+<file path=word/footer3.xml><?xml version="1.0" encoding="utf-8"?>
+<w:ftr xmlns:wpc="http://schemas.microsoft.com/office/word/2010/wordprocessingCanvas" xmlns:cx="http://schemas.microsoft.com/office/drawing/2014/chartex" xmlns:cx1="http://schemas.microsoft.com/office/drawing/2015/9/8/chartex" xmlns:cx2="http://schemas.microsoft.com/office/drawing/2015/10/21/chartex" xmlns:cx3="http://schemas.microsoft.com/office/drawing/2016/5/9/chartex" xmlns:cx4="http://schemas.microsoft.com/office/drawing/2016/5/10/chartex" xmlns:cx5="http://schemas.microsoft.com/office/drawing/2016/5/11/chartex" xmlns:cx6="http://schemas.microsoft.com/office/drawing/2016/5/12/chartex" xmlns:cx7="http://schemas.microsoft.com/office/drawing/2016/5/13/chartex" xmlns:cx8="http://schemas.microsoft.com/office/drawing/2016/5/14/chartex" xmlns:mc="http://schemas.openxmlformats.org/markup-compatibility/2006" xmlns:aink="http://schemas.microsoft.com/office/drawing/2016/ink" xmlns:am3d="http://schemas.microsoft.com/office/drawing/2017/model3d" xmlns:o="urn:schemas-microsoft-com:office:office" xmlns:r="http://schemas.openxmlformats.org/officeDocument/2006/relationships" xmlns:m="http://schemas.openxmlformats.org/officeDocument/2006/math" xmlns:v="urn:schemas-microsoft-com:vml" xmlns:wp14="http://schemas.microsoft.com/office/word/2010/wordprocessingDrawing" xmlns:wp="http://schemas.openxmlformats.org/drawingml/2006/wordprocessingDrawing" xmlns:w10="urn:schemas-microsoft-com:office:word" xmlns:w="http://schemas.openxmlformats.org/wordprocessingml/2006/main" xmlns:w14="http://schemas.microsoft.com/office/word/2010/wordml" xmlns:w15="http://schemas.microsoft.com/office/word/2012/wordml" xmlns:w16cid="http://schemas.microsoft.com/office/word/2016/wordml/cid" xmlns:w16se="http://schemas.microsoft.com/office/word/2015/wordml/symex" xmlns:wpg="http://schemas.microsoft.com/office/word/2010/wordprocessingGroup" xmlns:wpi="http://schemas.microsoft.com/office/word/2010/wordprocessingInk" xmlns:wne="http://schemas.microsoft.com/office/word/2006/wordml" xmlns:wps="http://schemas.microsoft.com/office/word/2010/wordprocessingShape" mc:Ignorable="w14 w15 w16se w16cid wp14">
+  <w:p>
+    <w:pPr>
+      <w:pStyle w:val="Footer"/>
+    </w:pPr>
+  </w:p>
+</w:ftr>
+</file>
+
 <file path=word/footnotes.xml><?xml version="1.0" encoding="utf-8"?>
-<w:footnotes xmlns:wpc="http://schemas.microsoft.com/office/word/2010/wordprocessingCanvas" xmlns:cx="http://schemas.microsoft.com/office/drawing/2014/chartex" xmlns:cx1="http://schemas.microsoft.com/office/drawing/2015/9/8/chartex" xmlns:cx2="http://schemas.microsoft.com/office/drawing/2015/10/21/chartex" xmlns:cx3="http://schemas.microsoft.com/office/drawing/2016/5/9/chartex" xmlns:cx4="http://schemas.microsoft.com/office/drawing/2016/5/10/chartex" xmlns:cx5="http://schemas.microsoft.com/office/drawing/2016/5/11/chartex" xmlns:cx6="http://schemas.microsoft.com/office/drawing/2016/5/12/chartex" xmlns:cx7="http://schemas.microsoft.com/office/drawing/2016/5/13/chartex" xmlns:cx8="http://schemas.microsoft.com/office/drawing/2016/5/14/chartex" xmlns:mc="http://schemas.openxmlformats.org/markup-compatibility/2006" xmlns:aink="http://schemas.microsoft.com/office/drawing/2016/ink" xmlns:o="urn:schemas-microsoft-com:office:office" xmlns:r="http://schemas.openxmlformats.org/officeDocument/2006/relationships" xmlns:m="http://schemas.openxmlformats.org/officeDocument/2006/math" xmlns:v="urn:schemas-microsoft-com:vml" xmlns:wp14="http://schemas.microsoft.com/office/word/2010/wordprocessingDrawing" xmlns:wp="http://schemas.openxmlformats.org/drawingml/2006/wordprocessingDrawing" xmlns:w10="urn:schemas-microsoft-com:office:word" xmlns:w="http://schemas.openxmlformats.org/wordprocessingml/2006/main" xmlns:w14="http://schemas.microsoft.com/office/word/2010/wordml" xmlns:w15="http://schemas.microsoft.com/office/word/2012/wordml" xmlns:w16se="http://schemas.microsoft.com/office/word/2015/wordml/symex" xmlns:wpg="http://schemas.microsoft.com/office/word/2010/wordprocessingGroup" xmlns:wpi="http://schemas.microsoft.com/office/word/2010/wordprocessingInk" xmlns:wne="http://schemas.microsoft.com/office/word/2006/wordml" xmlns:wps="http://schemas.microsoft.com/office/word/2010/wordprocessingShape" mc:Ignorable="w14 w15 w16se wp14">
+<w:footnotes xmlns:wpc="http://schemas.microsoft.com/office/word/2010/wordprocessingCanvas" xmlns:cx="http://schemas.microsoft.com/office/drawing/2014/chartex" xmlns:cx1="http://schemas.microsoft.com/office/drawing/2015/9/8/chartex" xmlns:cx2="http://schemas.microsoft.com/office/drawing/2015/10/21/chartex" xmlns:cx3="http://schemas.microsoft.com/office/drawing/2016/5/9/chartex" xmlns:cx4="http://schemas.microsoft.com/office/drawing/2016/5/10/chartex" xmlns:cx5="http://schemas.microsoft.com/office/drawing/2016/5/11/chartex" xmlns:cx6="http://schemas.microsoft.com/office/drawing/2016/5/12/chartex" xmlns:cx7="http://schemas.microsoft.com/office/drawing/2016/5/13/chartex" xmlns:cx8="http://schemas.microsoft.com/office/drawing/2016/5/14/chartex" xmlns:mc="http://schemas.openxmlformats.org/markup-compatibility/2006" xmlns:aink="http://schemas.microsoft.com/office/drawing/2016/ink" xmlns:am3d="http://schemas.microsoft.com/office/drawing/2017/model3d" xmlns:o="urn:schemas-microsoft-com:office:office" xmlns:r="http://schemas.openxmlformats.org/officeDocument/2006/relationships" xmlns:m="http://schemas.openxmlformats.org/officeDocument/2006/math" xmlns:v="urn:schemas-microsoft-com:vml" xmlns:wp14="http://schemas.microsoft.com/office/word/2010/wordprocessingDrawing" xmlns:wp="http://schemas.openxmlformats.org/drawingml/2006/wordprocessingDrawing" xmlns:w10="urn:schemas-microsoft-com:office:word" xmlns:w="http://schemas.openxmlformats.org/wordprocessingml/2006/main" xmlns:w14="http://schemas.microsoft.com/office/word/2010/wordml" xmlns:w15="http://schemas.microsoft.com/office/word/2012/wordml" xmlns:w16cid="http://schemas.microsoft.com/office/word/2016/wordml/cid" xmlns:w16se="http://schemas.microsoft.com/office/word/2015/wordml/symex" xmlns:wpg="http://schemas.microsoft.com/office/word/2010/wordprocessingGroup" xmlns:wpi="http://schemas.microsoft.com/office/word/2010/wordprocessingInk" xmlns:wne="http://schemas.microsoft.com/office/word/2006/wordml" xmlns:wps="http://schemas.microsoft.com/office/word/2010/wordprocessingShape" mc:Ignorable="w14 w15 w16se w16cid wp14">
   <w:footnote w:type="separator" w:id="-1">
     <w:p>
       <w:pPr>
@@ -704,21 +854,35 @@
 </file>
 
 <file path=word/header1.xml><?xml version="1.0" encoding="utf-8"?>
-<w:hdr xmlns:wpc="http://schemas.microsoft.com/office/word/2010/wordprocessingCanvas" xmlns:cx="http://schemas.microsoft.com/office/drawing/2014/chartex" xmlns:cx1="http://schemas.microsoft.com/office/drawing/2015/9/8/chartex" xmlns:cx2="http://schemas.microsoft.com/office/drawing/2015/10/21/chartex" xmlns:cx3="http://schemas.microsoft.com/office/drawing/2016/5/9/chartex" xmlns:cx4="http://schemas.microsoft.com/office/drawing/2016/5/10/chartex" xmlns:cx5="http://schemas.microsoft.com/office/drawing/2016/5/11/chartex" xmlns:cx6="http://schemas.microsoft.com/office/drawing/2016/5/12/chartex" xmlns:cx7="http://schemas.microsoft.com/office/drawing/2016/5/13/chartex" xmlns:cx8="http://schemas.microsoft.com/office/drawing/2016/5/14/chartex" xmlns:mc="http://schemas.openxmlformats.org/markup-compatibility/2006" xmlns:aink="http://schemas.microsoft.com/office/drawing/2016/ink" xmlns:o="urn:schemas-microsoft-com:office:office" xmlns:r="http://schemas.openxmlformats.org/officeDocument/2006/relationships" xmlns:m="http://schemas.openxmlformats.org/officeDocument/2006/math" xmlns:v="urn:schemas-microsoft-com:vml" xmlns:wp14="http://schemas.microsoft.com/office/word/2010/wordprocessingDrawing" xmlns:wp="http://schemas.openxmlformats.org/drawingml/2006/wordprocessingDrawing" xmlns:w10="urn:schemas-microsoft-com:office:word" xmlns:w="http://schemas.openxmlformats.org/wordprocessingml/2006/main" xmlns:w14="http://schemas.microsoft.com/office/word/2010/wordml" xmlns:w15="http://schemas.microsoft.com/office/word/2012/wordml" xmlns:w16se="http://schemas.microsoft.com/office/word/2015/wordml/symex" xmlns:wpg="http://schemas.microsoft.com/office/word/2010/wordprocessingGroup" xmlns:wpi="http://schemas.microsoft.com/office/word/2010/wordprocessingInk" xmlns:wne="http://schemas.microsoft.com/office/word/2006/wordml" xmlns:wps="http://schemas.microsoft.com/office/word/2010/wordprocessingShape" mc:Ignorable="w14 w15 w16se wp14">
+<w:hdr xmlns:wpc="http://schemas.microsoft.com/office/word/2010/wordprocessingCanvas" xmlns:cx="http://schemas.microsoft.com/office/drawing/2014/chartex" xmlns:cx1="http://schemas.microsoft.com/office/drawing/2015/9/8/chartex" xmlns:cx2="http://schemas.microsoft.com/office/drawing/2015/10/21/chartex" xmlns:cx3="http://schemas.microsoft.com/office/drawing/2016/5/9/chartex" xmlns:cx4="http://schemas.microsoft.com/office/drawing/2016/5/10/chartex" xmlns:cx5="http://schemas.microsoft.com/office/drawing/2016/5/11/chartex" xmlns:cx6="http://schemas.microsoft.com/office/drawing/2016/5/12/chartex" xmlns:cx7="http://schemas.microsoft.com/office/drawing/2016/5/13/chartex" xmlns:cx8="http://schemas.microsoft.com/office/drawing/2016/5/14/chartex" xmlns:mc="http://schemas.openxmlformats.org/markup-compatibility/2006" xmlns:aink="http://schemas.microsoft.com/office/drawing/2016/ink" xmlns:am3d="http://schemas.microsoft.com/office/drawing/2017/model3d" xmlns:o="urn:schemas-microsoft-com:office:office" xmlns:r="http://schemas.openxmlformats.org/officeDocument/2006/relationships" xmlns:m="http://schemas.openxmlformats.org/officeDocument/2006/math" xmlns:v="urn:schemas-microsoft-com:vml" xmlns:wp14="http://schemas.microsoft.com/office/word/2010/wordprocessingDrawing" xmlns:wp="http://schemas.openxmlformats.org/drawingml/2006/wordprocessingDrawing" xmlns:w10="urn:schemas-microsoft-com:office:word" xmlns:w="http://schemas.openxmlformats.org/wordprocessingml/2006/main" xmlns:w14="http://schemas.microsoft.com/office/word/2010/wordml" xmlns:w15="http://schemas.microsoft.com/office/word/2012/wordml" xmlns:w16cid="http://schemas.microsoft.com/office/word/2016/wordml/cid" xmlns:w16se="http://schemas.microsoft.com/office/word/2015/wordml/symex" xmlns:wpg="http://schemas.microsoft.com/office/word/2010/wordprocessingGroup" xmlns:wpi="http://schemas.microsoft.com/office/word/2010/wordprocessingInk" xmlns:wne="http://schemas.microsoft.com/office/word/2006/wordml" xmlns:wps="http://schemas.microsoft.com/office/word/2010/wordprocessingShape" mc:Ignorable="w14 w15 w16se w16cid wp14">
+  <w:p>
+    <w:pPr>
+      <w:pStyle w:val="Header"/>
+    </w:pPr>
+  </w:p>
+</w:hdr>
+</file>
+
+<file path=word/header2.xml><?xml version="1.0" encoding="utf-8"?>
+<w:hdr xmlns:wpc="http://schemas.microsoft.com/office/word/2010/wordprocessingCanvas" xmlns:cx="http://schemas.microsoft.com/office/drawing/2014/chartex" xmlns:cx1="http://schemas.microsoft.com/office/drawing/2015/9/8/chartex" xmlns:cx2="http://schemas.microsoft.com/office/drawing/2015/10/21/chartex" xmlns:cx3="http://schemas.microsoft.com/office/drawing/2016/5/9/chartex" xmlns:cx4="http://schemas.microsoft.com/office/drawing/2016/5/10/chartex" xmlns:cx5="http://schemas.microsoft.com/office/drawing/2016/5/11/chartex" xmlns:cx6="http://schemas.microsoft.com/office/drawing/2016/5/12/chartex" xmlns:cx7="http://schemas.microsoft.com/office/drawing/2016/5/13/chartex" xmlns:cx8="http://schemas.microsoft.com/office/drawing/2016/5/14/chartex" xmlns:mc="http://schemas.openxmlformats.org/markup-compatibility/2006" xmlns:aink="http://schemas.microsoft.com/office/drawing/2016/ink" xmlns:am3d="http://schemas.microsoft.com/office/drawing/2017/model3d" xmlns:o="urn:schemas-microsoft-com:office:office" xmlns:r="http://schemas.openxmlformats.org/officeDocument/2006/relationships" xmlns:m="http://schemas.openxmlformats.org/officeDocument/2006/math" xmlns:v="urn:schemas-microsoft-com:vml" xmlns:wp14="http://schemas.microsoft.com/office/word/2010/wordprocessingDrawing" xmlns:wp="http://schemas.openxmlformats.org/drawingml/2006/wordprocessingDrawing" xmlns:w10="urn:schemas-microsoft-com:office:word" xmlns:w="http://schemas.openxmlformats.org/wordprocessingml/2006/main" xmlns:w14="http://schemas.microsoft.com/office/word/2010/wordml" xmlns:w15="http://schemas.microsoft.com/office/word/2012/wordml" xmlns:w16cid="http://schemas.microsoft.com/office/word/2016/wordml/cid" xmlns:w16se="http://schemas.microsoft.com/office/word/2015/wordml/symex" xmlns:wpg="http://schemas.microsoft.com/office/word/2010/wordprocessingGroup" xmlns:wpi="http://schemas.microsoft.com/office/word/2010/wordprocessingInk" xmlns:wne="http://schemas.microsoft.com/office/word/2006/wordml" xmlns:wps="http://schemas.microsoft.com/office/word/2010/wordprocessingShape" mc:Ignorable="w14 w15 w16se w16cid wp14">
   <w:p>
     <w:pPr>
       <w:pStyle w:val="Header"/>
     </w:pPr>
     <w:r>
-      <w:t>Log Checker Project Report</w:t>
+      <w:t xml:space="preserve">Audit </w:t>
+    </w:r>
+    <w:r>
+      <w:t xml:space="preserve">Log Checker </w:t>
+    </w:r>
+    <w:r>
+      <w:t xml:space="preserve">Report </w:t>
     </w:r>
     <w:r>
       <w:tab/>
     </w:r>
     <w:r>
       <w:tab/>
-    </w:r>
-    <w:r>
       <w:t>Boyang Dong</w:t>
     </w:r>
   </w:p>
@@ -727,7 +891,15 @@
       <w:pStyle w:val="Header"/>
     </w:pPr>
     <w:r>
-      <w:t>June 2017</w:t>
+      <w:t xml:space="preserve">Updated: </w:t>
+    </w:r>
+    <w:r>
+      <w:t>Oct.</w:t>
+    </w:r>
+    <w:bookmarkStart w:id="0" w:name="_GoBack"/>
+    <w:bookmarkEnd w:id="0"/>
+    <w:r>
+      <w:t xml:space="preserve"> 2017</w:t>
     </w:r>
     <w:r>
       <w:tab/>
@@ -747,8 +919,18 @@
 </w:hdr>
 </file>
 
+<file path=word/header3.xml><?xml version="1.0" encoding="utf-8"?>
+<w:hdr xmlns:wpc="http://schemas.microsoft.com/office/word/2010/wordprocessingCanvas" xmlns:cx="http://schemas.microsoft.com/office/drawing/2014/chartex" xmlns:cx1="http://schemas.microsoft.com/office/drawing/2015/9/8/chartex" xmlns:cx2="http://schemas.microsoft.com/office/drawing/2015/10/21/chartex" xmlns:cx3="http://schemas.microsoft.com/office/drawing/2016/5/9/chartex" xmlns:cx4="http://schemas.microsoft.com/office/drawing/2016/5/10/chartex" xmlns:cx5="http://schemas.microsoft.com/office/drawing/2016/5/11/chartex" xmlns:cx6="http://schemas.microsoft.com/office/drawing/2016/5/12/chartex" xmlns:cx7="http://schemas.microsoft.com/office/drawing/2016/5/13/chartex" xmlns:cx8="http://schemas.microsoft.com/office/drawing/2016/5/14/chartex" xmlns:mc="http://schemas.openxmlformats.org/markup-compatibility/2006" xmlns:aink="http://schemas.microsoft.com/office/drawing/2016/ink" xmlns:am3d="http://schemas.microsoft.com/office/drawing/2017/model3d" xmlns:o="urn:schemas-microsoft-com:office:office" xmlns:r="http://schemas.openxmlformats.org/officeDocument/2006/relationships" xmlns:m="http://schemas.openxmlformats.org/officeDocument/2006/math" xmlns:v="urn:schemas-microsoft-com:vml" xmlns:wp14="http://schemas.microsoft.com/office/word/2010/wordprocessingDrawing" xmlns:wp="http://schemas.openxmlformats.org/drawingml/2006/wordprocessingDrawing" xmlns:w10="urn:schemas-microsoft-com:office:word" xmlns:w="http://schemas.openxmlformats.org/wordprocessingml/2006/main" xmlns:w14="http://schemas.microsoft.com/office/word/2010/wordml" xmlns:w15="http://schemas.microsoft.com/office/word/2012/wordml" xmlns:w16cid="http://schemas.microsoft.com/office/word/2016/wordml/cid" xmlns:w16se="http://schemas.microsoft.com/office/word/2015/wordml/symex" xmlns:wpg="http://schemas.microsoft.com/office/word/2010/wordprocessingGroup" xmlns:wpi="http://schemas.microsoft.com/office/word/2010/wordprocessingInk" xmlns:wne="http://schemas.microsoft.com/office/word/2006/wordml" xmlns:wps="http://schemas.microsoft.com/office/word/2010/wordprocessingShape" mc:Ignorable="w14 w15 w16se w16cid wp14">
+  <w:p>
+    <w:pPr>
+      <w:pStyle w:val="Header"/>
+    </w:pPr>
+  </w:p>
+</w:hdr>
+</file>
+
 <file path=word/numbering.xml><?xml version="1.0" encoding="utf-8"?>
-<w:numbering xmlns:wpc="http://schemas.microsoft.com/office/word/2010/wordprocessingCanvas" xmlns:cx="http://schemas.microsoft.com/office/drawing/2014/chartex" xmlns:cx1="http://schemas.microsoft.com/office/drawing/2015/9/8/chartex" xmlns:cx2="http://schemas.microsoft.com/office/drawing/2015/10/21/chartex" xmlns:cx3="http://schemas.microsoft.com/office/drawing/2016/5/9/chartex" xmlns:cx4="http://schemas.microsoft.com/office/drawing/2016/5/10/chartex" xmlns:cx5="http://schemas.microsoft.com/office/drawing/2016/5/11/chartex" xmlns:cx6="http://schemas.microsoft.com/office/drawing/2016/5/12/chartex" xmlns:cx7="http://schemas.microsoft.com/office/drawing/2016/5/13/chartex" xmlns:cx8="http://schemas.microsoft.com/office/drawing/2016/5/14/chartex" xmlns:mc="http://schemas.openxmlformats.org/markup-compatibility/2006" xmlns:aink="http://schemas.microsoft.com/office/drawing/2016/ink" xmlns:o="urn:schemas-microsoft-com:office:office" xmlns:r="http://schemas.openxmlformats.org/officeDocument/2006/relationships" xmlns:m="http://schemas.openxmlformats.org/officeDocument/2006/math" xmlns:v="urn:schemas-microsoft-com:vml" xmlns:wp14="http://schemas.microsoft.com/office/word/2010/wordprocessingDrawing" xmlns:wp="http://schemas.openxmlformats.org/drawingml/2006/wordprocessingDrawing" xmlns:w10="urn:schemas-microsoft-com:office:word" xmlns:w="http://schemas.openxmlformats.org/wordprocessingml/2006/main" xmlns:w14="http://schemas.microsoft.com/office/word/2010/wordml" xmlns:w15="http://schemas.microsoft.com/office/word/2012/wordml" xmlns:w16se="http://schemas.microsoft.com/office/word/2015/wordml/symex" xmlns:wpg="http://schemas.microsoft.com/office/word/2010/wordprocessingGroup" xmlns:wpi="http://schemas.microsoft.com/office/word/2010/wordprocessingInk" xmlns:wne="http://schemas.microsoft.com/office/word/2006/wordml" xmlns:wps="http://schemas.microsoft.com/office/word/2010/wordprocessingShape" mc:Ignorable="w14 w15 w16se wp14">
+<w:numbering xmlns:wpc="http://schemas.microsoft.com/office/word/2010/wordprocessingCanvas" xmlns:cx="http://schemas.microsoft.com/office/drawing/2014/chartex" xmlns:cx1="http://schemas.microsoft.com/office/drawing/2015/9/8/chartex" xmlns:cx2="http://schemas.microsoft.com/office/drawing/2015/10/21/chartex" xmlns:cx3="http://schemas.microsoft.com/office/drawing/2016/5/9/chartex" xmlns:cx4="http://schemas.microsoft.com/office/drawing/2016/5/10/chartex" xmlns:cx5="http://schemas.microsoft.com/office/drawing/2016/5/11/chartex" xmlns:cx6="http://schemas.microsoft.com/office/drawing/2016/5/12/chartex" xmlns:cx7="http://schemas.microsoft.com/office/drawing/2016/5/13/chartex" xmlns:cx8="http://schemas.microsoft.com/office/drawing/2016/5/14/chartex" xmlns:mc="http://schemas.openxmlformats.org/markup-compatibility/2006" xmlns:aink="http://schemas.microsoft.com/office/drawing/2016/ink" xmlns:am3d="http://schemas.microsoft.com/office/drawing/2017/model3d" xmlns:o="urn:schemas-microsoft-com:office:office" xmlns:r="http://schemas.openxmlformats.org/officeDocument/2006/relationships" xmlns:m="http://schemas.openxmlformats.org/officeDocument/2006/math" xmlns:v="urn:schemas-microsoft-com:vml" xmlns:wp14="http://schemas.microsoft.com/office/word/2010/wordprocessingDrawing" xmlns:wp="http://schemas.openxmlformats.org/drawingml/2006/wordprocessingDrawing" xmlns:w10="urn:schemas-microsoft-com:office:word" xmlns:w="http://schemas.openxmlformats.org/wordprocessingml/2006/main" xmlns:w14="http://schemas.microsoft.com/office/word/2010/wordml" xmlns:w15="http://schemas.microsoft.com/office/word/2012/wordml" xmlns:w16cid="http://schemas.microsoft.com/office/word/2016/wordml/cid" xmlns:w16se="http://schemas.microsoft.com/office/word/2015/wordml/symex" xmlns:wpg="http://schemas.microsoft.com/office/word/2010/wordprocessingGroup" xmlns:wpi="http://schemas.microsoft.com/office/word/2010/wordprocessingInk" xmlns:wne="http://schemas.microsoft.com/office/word/2006/wordml" xmlns:wps="http://schemas.microsoft.com/office/word/2010/wordprocessingShape" mc:Ignorable="w14 w15 w16se w16cid wp14">
   <w:abstractNum w:abstractNumId="0" w15:restartNumberingAfterBreak="0">
     <w:nsid w:val="312D53BF"/>
     <w:multiLevelType w:val="hybridMultilevel"/>
@@ -1041,6 +1223,119 @@
     </w:lvl>
   </w:abstractNum>
   <w:abstractNum w:abstractNumId="3" w15:restartNumberingAfterBreak="0">
+    <w:nsid w:val="4D1C00F2"/>
+    <w:multiLevelType w:val="hybridMultilevel"/>
+    <w:tmpl w:val="F6860632"/>
+    <w:lvl w:ilvl="0" w:tplc="04090001">
+      <w:start w:val="1"/>
+      <w:numFmt w:val="bullet"/>
+      <w:lvlText w:val=""/>
+      <w:lvlJc w:val="left"/>
+      <w:pPr>
+        <w:ind w:left="1440" w:hanging="360"/>
+      </w:pPr>
+      <w:rPr>
+        <w:rFonts w:ascii="Symbol" w:hAnsi="Symbol" w:hint="default"/>
+      </w:rPr>
+    </w:lvl>
+    <w:lvl w:ilvl="1" w:tplc="04090003" w:tentative="1">
+      <w:start w:val="1"/>
+      <w:numFmt w:val="bullet"/>
+      <w:lvlText w:val="o"/>
+      <w:lvlJc w:val="left"/>
+      <w:pPr>
+        <w:ind w:left="2160" w:hanging="360"/>
+      </w:pPr>
+      <w:rPr>
+        <w:rFonts w:ascii="Courier New" w:hAnsi="Courier New" w:cs="Courier New" w:hint="default"/>
+      </w:rPr>
+    </w:lvl>
+    <w:lvl w:ilvl="2" w:tplc="04090005" w:tentative="1">
+      <w:start w:val="1"/>
+      <w:numFmt w:val="bullet"/>
+      <w:lvlText w:val=""/>
+      <w:lvlJc w:val="left"/>
+      <w:pPr>
+        <w:ind w:left="2880" w:hanging="360"/>
+      </w:pPr>
+      <w:rPr>
+        <w:rFonts w:ascii="Wingdings" w:hAnsi="Wingdings" w:hint="default"/>
+      </w:rPr>
+    </w:lvl>
+    <w:lvl w:ilvl="3" w:tplc="04090001" w:tentative="1">
+      <w:start w:val="1"/>
+      <w:numFmt w:val="bullet"/>
+      <w:lvlText w:val=""/>
+      <w:lvlJc w:val="left"/>
+      <w:pPr>
+        <w:ind w:left="3600" w:hanging="360"/>
+      </w:pPr>
+      <w:rPr>
+        <w:rFonts w:ascii="Symbol" w:hAnsi="Symbol" w:hint="default"/>
+      </w:rPr>
+    </w:lvl>
+    <w:lvl w:ilvl="4" w:tplc="04090003" w:tentative="1">
+      <w:start w:val="1"/>
+      <w:numFmt w:val="bullet"/>
+      <w:lvlText w:val="o"/>
+      <w:lvlJc w:val="left"/>
+      <w:pPr>
+        <w:ind w:left="4320" w:hanging="360"/>
+      </w:pPr>
+      <w:rPr>
+        <w:rFonts w:ascii="Courier New" w:hAnsi="Courier New" w:cs="Courier New" w:hint="default"/>
+      </w:rPr>
+    </w:lvl>
+    <w:lvl w:ilvl="5" w:tplc="04090005" w:tentative="1">
+      <w:start w:val="1"/>
+      <w:numFmt w:val="bullet"/>
+      <w:lvlText w:val=""/>
+      <w:lvlJc w:val="left"/>
+      <w:pPr>
+        <w:ind w:left="5040" w:hanging="360"/>
+      </w:pPr>
+      <w:rPr>
+        <w:rFonts w:ascii="Wingdings" w:hAnsi="Wingdings" w:hint="default"/>
+      </w:rPr>
+    </w:lvl>
+    <w:lvl w:ilvl="6" w:tplc="04090001" w:tentative="1">
+      <w:start w:val="1"/>
+      <w:numFmt w:val="bullet"/>
+      <w:lvlText w:val=""/>
+      <w:lvlJc w:val="left"/>
+      <w:pPr>
+        <w:ind w:left="5760" w:hanging="360"/>
+      </w:pPr>
+      <w:rPr>
+        <w:rFonts w:ascii="Symbol" w:hAnsi="Symbol" w:hint="default"/>
+      </w:rPr>
+    </w:lvl>
+    <w:lvl w:ilvl="7" w:tplc="04090003" w:tentative="1">
+      <w:start w:val="1"/>
+      <w:numFmt w:val="bullet"/>
+      <w:lvlText w:val="o"/>
+      <w:lvlJc w:val="left"/>
+      <w:pPr>
+        <w:ind w:left="6480" w:hanging="360"/>
+      </w:pPr>
+      <w:rPr>
+        <w:rFonts w:ascii="Courier New" w:hAnsi="Courier New" w:cs="Courier New" w:hint="default"/>
+      </w:rPr>
+    </w:lvl>
+    <w:lvl w:ilvl="8" w:tplc="04090005" w:tentative="1">
+      <w:start w:val="1"/>
+      <w:numFmt w:val="bullet"/>
+      <w:lvlText w:val=""/>
+      <w:lvlJc w:val="left"/>
+      <w:pPr>
+        <w:ind w:left="7200" w:hanging="360"/>
+      </w:pPr>
+      <w:rPr>
+        <w:rFonts w:ascii="Wingdings" w:hAnsi="Wingdings" w:hint="default"/>
+      </w:rPr>
+    </w:lvl>
+  </w:abstractNum>
+  <w:abstractNum w:abstractNumId="4" w15:restartNumberingAfterBreak="0">
     <w:nsid w:val="7F792105"/>
     <w:multiLevelType w:val="hybridMultilevel"/>
     <w:tmpl w:val="FB84C3FA"/>
@@ -1160,16 +1455,19 @@
     <w:abstractNumId w:val="2"/>
   </w:num>
   <w:num w:numId="3">
-    <w:abstractNumId w:val="3"/>
+    <w:abstractNumId w:val="4"/>
   </w:num>
   <w:num w:numId="4">
     <w:abstractNumId w:val="1"/>
+  </w:num>
+  <w:num w:numId="5">
+    <w:abstractNumId w:val="3"/>
   </w:num>
 </w:numbering>
 </file>
 
 <file path=word/styles.xml><?xml version="1.0" encoding="utf-8"?>
-<w:styles xmlns:mc="http://schemas.openxmlformats.org/markup-compatibility/2006" xmlns:r="http://schemas.openxmlformats.org/officeDocument/2006/relationships" xmlns:w="http://schemas.openxmlformats.org/wordprocessingml/2006/main" xmlns:w14="http://schemas.microsoft.com/office/word/2010/wordml" xmlns:w15="http://schemas.microsoft.com/office/word/2012/wordml" xmlns:w16se="http://schemas.microsoft.com/office/word/2015/wordml/symex" mc:Ignorable="w14 w15 w16se">
+<w:styles xmlns:mc="http://schemas.openxmlformats.org/markup-compatibility/2006" xmlns:r="http://schemas.openxmlformats.org/officeDocument/2006/relationships" xmlns:w="http://schemas.openxmlformats.org/wordprocessingml/2006/main" xmlns:w14="http://schemas.microsoft.com/office/word/2010/wordml" xmlns:w15="http://schemas.microsoft.com/office/word/2012/wordml" xmlns:w16cid="http://schemas.microsoft.com/office/word/2016/wordml/cid" xmlns:w16se="http://schemas.microsoft.com/office/word/2015/wordml/symex" mc:Ignorable="w14 w15 w16se w16cid">
   <w:docDefaults>
     <w:rPrDefault>
       <w:rPr>
@@ -1185,7 +1483,7 @@
       </w:pPr>
     </w:pPrDefault>
   </w:docDefaults>
-  <w:latentStyles w:defLockedState="0" w:defUIPriority="99" w:defSemiHidden="0" w:defUnhideWhenUsed="0" w:defQFormat="0" w:count="374">
+  <w:latentStyles w:defLockedState="0" w:defUIPriority="99" w:defSemiHidden="0" w:defUnhideWhenUsed="0" w:defQFormat="0" w:count="375">
     <w:lsdException w:name="Normal" w:uiPriority="0" w:qFormat="1"/>
     <w:lsdException w:name="heading 1" w:uiPriority="9" w:qFormat="1"/>
     <w:lsdException w:name="heading 2" w:semiHidden="1" w:uiPriority="9" w:unhideWhenUsed="1" w:qFormat="1"/>
@@ -1291,7 +1589,6 @@
     <w:lsdException w:name="HTML Sample" w:semiHidden="1" w:unhideWhenUsed="1"/>
     <w:lsdException w:name="HTML Typewriter" w:semiHidden="1" w:unhideWhenUsed="1"/>
     <w:lsdException w:name="HTML Variable" w:semiHidden="1" w:unhideWhenUsed="1"/>
-    <w:lsdException w:name="Normal Table" w:semiHidden="1" w:unhideWhenUsed="1"/>
     <w:lsdException w:name="annotation subject" w:semiHidden="1" w:unhideWhenUsed="1"/>
     <w:lsdException w:name="No List" w:semiHidden="1" w:unhideWhenUsed="1"/>
     <w:lsdException w:name="Outline List 1" w:semiHidden="1" w:unhideWhenUsed="1"/>
@@ -1338,10 +1635,8 @@
     <w:lsdException w:name="Table Subtle 2" w:semiHidden="1" w:unhideWhenUsed="1"/>
     <w:lsdException w:name="Table Web 1" w:semiHidden="1" w:unhideWhenUsed="1"/>
     <w:lsdException w:name="Table Web 2" w:semiHidden="1" w:unhideWhenUsed="1"/>
-    <w:lsdException w:name="Table Web 3" w:semiHidden="1" w:unhideWhenUsed="1"/>
     <w:lsdException w:name="Balloon Text" w:semiHidden="1" w:unhideWhenUsed="1"/>
     <w:lsdException w:name="Table Grid" w:uiPriority="39"/>
-    <w:lsdException w:name="Table Theme" w:semiHidden="1" w:unhideWhenUsed="1"/>
     <w:lsdException w:name="Placeholder Text" w:semiHidden="1"/>
     <w:lsdException w:name="No Spacing" w:uiPriority="1" w:qFormat="1"/>
     <w:lsdException w:name="Light Shading" w:uiPriority="60"/>
@@ -1560,6 +1855,7 @@
     <w:lsdException w:name="Mention" w:semiHidden="1" w:unhideWhenUsed="1"/>
     <w:lsdException w:name="Smart Hyperlink" w:semiHidden="1" w:unhideWhenUsed="1"/>
     <w:lsdException w:name="Hashtag" w:semiHidden="1" w:unhideWhenUsed="1"/>
+    <w:lsdException w:name="Unresolved Mention" w:semiHidden="1" w:unhideWhenUsed="1"/>
   </w:latentStyles>
   <w:style w:type="paragraph" w:default="1" w:styleId="Normal">
     <w:name w:val="Normal"/>

</xml_diff>